<commit_message>
Commit de prueba en archivo de word
</commit_message>
<xml_diff>
--- a/Comparativa.docx
+++ b/Comparativa.docx
@@ -1,6 +1,6 @@
 
 <file path=word/document.xml><?xml version="1.0" encoding="utf-8"?>
-<w:document xmlns:wpc="http://schemas.microsoft.com/office/word/2010/wordprocessingCanvas" xmlns:cx="http://schemas.microsoft.com/office/drawing/2014/chartex" xmlns:cx1="http://schemas.microsoft.com/office/drawing/2015/9/8/chartex" xmlns:cx2="http://schemas.microsoft.com/office/drawing/2015/10/21/chartex" xmlns:cx3="http://schemas.microsoft.com/office/drawing/2016/5/9/chartex" xmlns:cx4="http://schemas.microsoft.com/office/drawing/2016/5/10/chartex" xmlns:cx5="http://schemas.microsoft.com/office/drawing/2016/5/11/chartex" xmlns:cx6="http://schemas.microsoft.com/office/drawing/2016/5/12/chartex" xmlns:cx7="http://schemas.microsoft.com/office/drawing/2016/5/13/chartex" xmlns:cx8="http://schemas.microsoft.com/office/drawing/2016/5/14/chartex" xmlns:mc="http://schemas.openxmlformats.org/markup-compatibility/2006" xmlns:aink="http://schemas.microsoft.com/office/drawing/2016/ink" xmlns:am3d="http://schemas.microsoft.com/office/drawing/2017/model3d" xmlns:o="urn:schemas-microsoft-com:office:office" xmlns:r="http://schemas.openxmlformats.org/officeDocument/2006/relationships" xmlns:m="http://schemas.openxmlformats.org/officeDocument/2006/math" xmlns:v="urn:schemas-microsoft-com:vml" xmlns:wp14="http://schemas.microsoft.com/office/word/2010/wordprocessingDrawing" xmlns:wp="http://schemas.openxmlformats.org/drawingml/2006/wordprocessingDrawing" xmlns:w10="urn:schemas-microsoft-com:office:word" xmlns:w="http://schemas.openxmlformats.org/wordprocessingml/2006/main" xmlns:w14="http://schemas.microsoft.com/office/word/2010/wordml" xmlns:w15="http://schemas.microsoft.com/office/word/2012/wordml" xmlns:w16cid="http://schemas.microsoft.com/office/word/2016/wordml/cid" xmlns:w16se="http://schemas.microsoft.com/office/word/2015/wordml/symex" xmlns:wpg="http://schemas.microsoft.com/office/word/2010/wordprocessingGroup" xmlns:wpi="http://schemas.microsoft.com/office/word/2010/wordprocessingInk" xmlns:wne="http://schemas.microsoft.com/office/word/2006/wordml" xmlns:wps="http://schemas.microsoft.com/office/word/2010/wordprocessingShape" mc:Ignorable="w14 w15 w16se w16cid wp14">
+<w:document xmlns:wpc="http://schemas.microsoft.com/office/word/2010/wordprocessingCanvas" xmlns:cx="http://schemas.microsoft.com/office/drawing/2014/chartex" xmlns:cx1="http://schemas.microsoft.com/office/drawing/2015/9/8/chartex" xmlns:cx2="http://schemas.microsoft.com/office/drawing/2015/10/21/chartex" xmlns:cx3="http://schemas.microsoft.com/office/drawing/2016/5/9/chartex" xmlns:cx4="http://schemas.microsoft.com/office/drawing/2016/5/10/chartex" xmlns:cx5="http://schemas.microsoft.com/office/drawing/2016/5/11/chartex" xmlns:cx6="http://schemas.microsoft.com/office/drawing/2016/5/12/chartex" xmlns:cx7="http://schemas.microsoft.com/office/drawing/2016/5/13/chartex" xmlns:cx8="http://schemas.microsoft.com/office/drawing/2016/5/14/chartex" xmlns:mc="http://schemas.openxmlformats.org/markup-compatibility/2006" xmlns:aink="http://schemas.microsoft.com/office/drawing/2016/ink" xmlns:am3d="http://schemas.microsoft.com/office/drawing/2017/model3d" xmlns:o="urn:schemas-microsoft-com:office:office" xmlns:r="http://schemas.openxmlformats.org/officeDocument/2006/relationships" xmlns:m="http://schemas.openxmlformats.org/officeDocument/2006/math" xmlns:v="urn:schemas-microsoft-com:vml" xmlns:wp14="http://schemas.microsoft.com/office/word/2010/wordprocessingDrawing" xmlns:wp="http://schemas.openxmlformats.org/drawingml/2006/wordprocessingDrawing" xmlns:w10="urn:schemas-microsoft-com:office:word" xmlns:w="http://schemas.openxmlformats.org/wordprocessingml/2006/main" xmlns:w14="http://schemas.microsoft.com/office/word/2010/wordml" xmlns:w15="http://schemas.microsoft.com/office/word/2012/wordml" xmlns:w16cex="http://schemas.microsoft.com/office/word/2018/wordml/cex" xmlns:w16cid="http://schemas.microsoft.com/office/word/2016/wordml/cid" xmlns:w16="http://schemas.microsoft.com/office/word/2018/wordml" xmlns:w16se="http://schemas.microsoft.com/office/word/2015/wordml/symex" xmlns:wpg="http://schemas.microsoft.com/office/word/2010/wordprocessingGroup" xmlns:wpi="http://schemas.microsoft.com/office/word/2010/wordprocessingInk" xmlns:wne="http://schemas.microsoft.com/office/word/2006/wordml" xmlns:wps="http://schemas.microsoft.com/office/word/2010/wordprocessingShape" mc:Ignorable="w14 w15 w16se w16cid w16 w16cex wp14">
   <w:body>
     <w:p>
       <w:pPr>
@@ -13,9 +13,10 @@
           <w:lang w:val="es-ES"/>
         </w:rPr>
       </w:pPr>
-      <w:bookmarkStart w:id="0" w:name="_GoBack"/>
-      <w:bookmarkEnd w:id="0"/>
-      <w:r>
+    </w:p>
+    <w:p>
+      <w:pPr>
+        <w:jc w:val="center"/>
         <w:rPr>
           <w:b/>
           <w:bCs/>
@@ -23,8 +24,7 @@
           <w:szCs w:val="28"/>
           <w:lang w:val="es-ES"/>
         </w:rPr>
-        <w:t xml:space="preserve">COMPARATIVA ENTRE </w:t>
-      </w:r>
+      </w:pPr>
       <w:r>
         <w:rPr>
           <w:b/>
@@ -33,9 +33,12 @@
           <w:szCs w:val="28"/>
           <w:lang w:val="es-ES"/>
         </w:rPr>
-        <w:t xml:space="preserve">COSTO DEL </w:t>
-      </w:r>
-      <w:r>
+        <w:t>PRUEBA</w:t>
+      </w:r>
+    </w:p>
+    <w:p>
+      <w:pPr>
+        <w:jc w:val="center"/>
         <w:rPr>
           <w:b/>
           <w:bCs/>
@@ -43,8 +46,7 @@
           <w:szCs w:val="28"/>
           <w:lang w:val="es-ES"/>
         </w:rPr>
-        <w:t xml:space="preserve">WEB SERVICE </w:t>
-      </w:r>
+      </w:pPr>
       <w:r>
         <w:rPr>
           <w:b/>
@@ -53,7 +55,7 @@
           <w:szCs w:val="28"/>
           <w:lang w:val="es-ES"/>
         </w:rPr>
-        <w:t>DE REGISTRO CIVIL (</w:t>
+        <w:t xml:space="preserve">COMPARATIVA ENTRE </w:t>
       </w:r>
       <w:r>
         <w:rPr>
@@ -63,7 +65,7 @@
           <w:szCs w:val="28"/>
           <w:lang w:val="es-ES"/>
         </w:rPr>
-        <w:t>FOTO Y FIRMA</w:t>
+        <w:t xml:space="preserve">COSTO DEL </w:t>
       </w:r>
       <w:r>
         <w:rPr>
@@ -73,7 +75,7 @@
           <w:szCs w:val="28"/>
           <w:lang w:val="es-ES"/>
         </w:rPr>
-        <w:t>)</w:t>
+        <w:t xml:space="preserve">WEB SERVICE </w:t>
       </w:r>
       <w:r>
         <w:rPr>
@@ -83,7 +85,7 @@
           <w:szCs w:val="28"/>
           <w:lang w:val="es-ES"/>
         </w:rPr>
-        <w:t xml:space="preserve"> VS COSTO DE </w:t>
+        <w:t>DE REGISTRO CIVIL (</w:t>
       </w:r>
       <w:r>
         <w:rPr>
@@ -93,7 +95,7 @@
           <w:szCs w:val="28"/>
           <w:lang w:val="es-ES"/>
         </w:rPr>
-        <w:t xml:space="preserve">INVERSIÓN EN </w:t>
+        <w:t>FOTO Y FIRMA</w:t>
       </w:r>
       <w:r>
         <w:rPr>
@@ -103,7 +105,7 @@
           <w:szCs w:val="28"/>
           <w:lang w:val="es-ES"/>
         </w:rPr>
-        <w:t>SCANNER</w:t>
+        <w:t>)</w:t>
       </w:r>
       <w:r>
         <w:rPr>
@@ -113,6 +115,36 @@
           <w:szCs w:val="28"/>
           <w:lang w:val="es-ES"/>
         </w:rPr>
+        <w:t xml:space="preserve"> VS COSTO DE </w:t>
+      </w:r>
+      <w:r>
+        <w:rPr>
+          <w:b/>
+          <w:bCs/>
+          <w:sz w:val="28"/>
+          <w:szCs w:val="28"/>
+          <w:lang w:val="es-ES"/>
+        </w:rPr>
+        <w:t xml:space="preserve">INVERSIÓN EN </w:t>
+      </w:r>
+      <w:r>
+        <w:rPr>
+          <w:b/>
+          <w:bCs/>
+          <w:sz w:val="28"/>
+          <w:szCs w:val="28"/>
+          <w:lang w:val="es-ES"/>
+        </w:rPr>
+        <w:t>SCANNER</w:t>
+      </w:r>
+      <w:r>
+        <w:rPr>
+          <w:b/>
+          <w:bCs/>
+          <w:sz w:val="28"/>
+          <w:szCs w:val="28"/>
+          <w:lang w:val="es-ES"/>
+        </w:rPr>
         <w:t>S PARA OFICINAS</w:t>
       </w:r>
     </w:p>
@@ -124,6 +156,9 @@
         </w:rPr>
       </w:pPr>
       <w:r>
+        <w:rPr>
+          <w:noProof/>
+        </w:rPr>
         <w:drawing>
           <wp:inline distT="0" distB="0" distL="0" distR="0" wp14:anchorId="35CA2E85" wp14:editId="7813D5C9">
             <wp:extent cx="3175000" cy="1195705"/>
@@ -182,6 +217,9 @@
         </w:rPr>
       </w:pPr>
       <w:r>
+        <w:rPr>
+          <w:noProof/>
+        </w:rPr>
         <w:drawing>
           <wp:inline distT="0" distB="0" distL="0" distR="0" wp14:anchorId="1A0F2572" wp14:editId="147CB00C">
             <wp:extent cx="3175000" cy="1004570"/>
@@ -237,6 +275,9 @@
         <w:jc w:val="center"/>
       </w:pPr>
       <w:r>
+        <w:rPr>
+          <w:noProof/>
+        </w:rPr>
         <w:drawing>
           <wp:inline distT="0" distB="0" distL="0" distR="0" wp14:anchorId="19706682" wp14:editId="56943EEB">
             <wp:extent cx="3928745" cy="200660"/>
@@ -380,7 +421,217 @@
           <w:b/>
           <w:bCs/>
         </w:rPr>
-        <w:t>Tipo de escáner</w:t>
+        <w:t>Tipo de escáner:</w:t>
+      </w:r>
+      <w:r>
+        <w:t xml:space="preserve"> Escáner con alimentación automática</w:t>
+      </w:r>
+    </w:p>
+    <w:p>
+      <w:pPr>
+        <w:pStyle w:val="Prrafodelista"/>
+        <w:numPr>
+          <w:ilvl w:val="0"/>
+          <w:numId w:val="1"/>
+        </w:numPr>
+        <w:jc w:val="both"/>
+      </w:pPr>
+      <w:r>
+        <w:rPr>
+          <w:b/>
+          <w:bCs/>
+        </w:rPr>
+        <w:t>Resolución de escaneado:</w:t>
+      </w:r>
+      <w:r>
+        <w:t xml:space="preserve"> 600 ppp x 600 ppp (horizontal × vertical)</w:t>
+      </w:r>
+    </w:p>
+    <w:p>
+      <w:pPr>
+        <w:pStyle w:val="Prrafodelista"/>
+        <w:numPr>
+          <w:ilvl w:val="0"/>
+          <w:numId w:val="1"/>
+        </w:numPr>
+        <w:jc w:val="both"/>
+      </w:pPr>
+      <w:r>
+        <w:rPr>
+          <w:b/>
+          <w:bCs/>
+        </w:rPr>
+        <w:t>Tamaño máximo del documento</w:t>
+      </w:r>
+      <w:r>
+        <w:t>: 215 mm x 914 mm (horizontal × vertical)</w:t>
+      </w:r>
+    </w:p>
+    <w:p>
+      <w:pPr>
+        <w:pStyle w:val="Prrafodelista"/>
+        <w:numPr>
+          <w:ilvl w:val="0"/>
+          <w:numId w:val="1"/>
+        </w:numPr>
+        <w:jc w:val="both"/>
+      </w:pPr>
+      <w:r>
+        <w:rPr>
+          <w:b/>
+          <w:bCs/>
+        </w:rPr>
+        <w:t>Formatos papel:</w:t>
+      </w:r>
+      <w:r>
+        <w:rPr>
+          <w:b/>
+          <w:bCs/>
+        </w:rPr>
+        <w:t xml:space="preserve"> </w:t>
+      </w:r>
+      <w:r>
+        <w:t xml:space="preserve">A4, A5, A6, B5, B6, Carta, Postal, Tarjetas de visita, Tarjetas de plástico </w:t>
+      </w:r>
+    </w:p>
+    <w:p>
+      <w:pPr>
+        <w:pStyle w:val="Prrafodelista"/>
+        <w:numPr>
+          <w:ilvl w:val="0"/>
+          <w:numId w:val="1"/>
+        </w:numPr>
+        <w:jc w:val="both"/>
+      </w:pPr>
+      <w:r>
+        <w:rPr>
+          <w:b/>
+          <w:bCs/>
+        </w:rPr>
+        <w:t>Velocidad de escaneado:</w:t>
+      </w:r>
+      <w:r>
+        <w:t xml:space="preserve"> </w:t>
+      </w:r>
+      <w:r>
+        <w:t>26 páginas/minuto</w:t>
+      </w:r>
+    </w:p>
+    <w:p>
+      <w:pPr>
+        <w:pStyle w:val="Prrafodelista"/>
+        <w:numPr>
+          <w:ilvl w:val="0"/>
+          <w:numId w:val="1"/>
+        </w:numPr>
+        <w:jc w:val="both"/>
+      </w:pPr>
+      <w:r>
+        <w:rPr>
+          <w:b/>
+          <w:bCs/>
+        </w:rPr>
+        <w:t>Capacidad de papel:</w:t>
+      </w:r>
+      <w:r>
+        <w:t xml:space="preserve">  50 Hojas</w:t>
+      </w:r>
+    </w:p>
+    <w:p>
+      <w:pPr>
+        <w:pStyle w:val="Prrafodelista"/>
+        <w:numPr>
+          <w:ilvl w:val="0"/>
+          <w:numId w:val="1"/>
+        </w:numPr>
+        <w:jc w:val="both"/>
+      </w:pPr>
+      <w:r>
+        <w:rPr>
+          <w:b/>
+          <w:bCs/>
+        </w:rPr>
+        <w:t>Fiabilidad de la carga de trabajo diaria:</w:t>
+      </w:r>
+      <w:r>
+        <w:t xml:space="preserve">  3.000 páginas</w:t>
+      </w:r>
+    </w:p>
+    <w:p>
+      <w:pPr>
+        <w:pStyle w:val="Prrafodelista"/>
+        <w:numPr>
+          <w:ilvl w:val="0"/>
+          <w:numId w:val="1"/>
+        </w:numPr>
+        <w:jc w:val="both"/>
+      </w:pPr>
+      <w:r>
+        <w:rPr>
+          <w:b/>
+          <w:bCs/>
+        </w:rPr>
+        <w:t xml:space="preserve">Escaneado dúplex:  </w:t>
+      </w:r>
+      <w:r>
+        <w:t>SÍ</w:t>
+      </w:r>
+    </w:p>
+    <w:p>
+      <w:pPr>
+        <w:pStyle w:val="Prrafodelista"/>
+        <w:numPr>
+          <w:ilvl w:val="0"/>
+          <w:numId w:val="1"/>
+        </w:numPr>
+        <w:jc w:val="both"/>
+      </w:pPr>
+      <w:r>
+        <w:rPr>
+          <w:b/>
+          <w:bCs/>
+        </w:rPr>
+        <w:t>Dimensiones</w:t>
+      </w:r>
+      <w:r>
+        <w:t>: 297‎ x 152 x 154 mm (ancho x profundidad x altura)</w:t>
+      </w:r>
+    </w:p>
+    <w:p>
+      <w:pPr>
+        <w:pStyle w:val="Prrafodelista"/>
+        <w:numPr>
+          <w:ilvl w:val="0"/>
+          <w:numId w:val="1"/>
+        </w:numPr>
+        <w:jc w:val="both"/>
+      </w:pPr>
+      <w:r>
+        <w:rPr>
+          <w:b/>
+          <w:bCs/>
+        </w:rPr>
+        <w:t>Peso:</w:t>
+      </w:r>
+      <w:r>
+        <w:t xml:space="preserve">  2,5 kg</w:t>
+      </w:r>
+    </w:p>
+    <w:p>
+      <w:pPr>
+        <w:pStyle w:val="Prrafodelista"/>
+        <w:numPr>
+          <w:ilvl w:val="0"/>
+          <w:numId w:val="1"/>
+        </w:numPr>
+        <w:jc w:val="both"/>
+      </w:pPr>
+      <w:r>
+        <w:rPr>
+          <w:b/>
+          <w:bCs/>
+        </w:rPr>
+        <w:t>Sistemas operativos compatibles</w:t>
       </w:r>
       <w:r>
         <w:rPr>
@@ -393,300 +644,6 @@
         <w:t xml:space="preserve"> </w:t>
       </w:r>
       <w:r>
-        <w:t>Escáner con alimentación automática</w:t>
-      </w:r>
-    </w:p>
-    <w:p>
-      <w:pPr>
-        <w:pStyle w:val="Prrafodelista"/>
-        <w:numPr>
-          <w:ilvl w:val="0"/>
-          <w:numId w:val="1"/>
-        </w:numPr>
-        <w:jc w:val="both"/>
-      </w:pPr>
-      <w:r>
-        <w:rPr>
-          <w:b/>
-          <w:bCs/>
-        </w:rPr>
-        <w:t>Resolución de escaneado</w:t>
-      </w:r>
-      <w:r>
-        <w:rPr>
-          <w:b/>
-          <w:bCs/>
-        </w:rPr>
-        <w:t>:</w:t>
-      </w:r>
-      <w:r>
-        <w:t xml:space="preserve"> </w:t>
-      </w:r>
-      <w:r>
-        <w:t>600 ppp x 600 ppp (horizontal × vertical)</w:t>
-      </w:r>
-    </w:p>
-    <w:p>
-      <w:pPr>
-        <w:pStyle w:val="Prrafodelista"/>
-        <w:numPr>
-          <w:ilvl w:val="0"/>
-          <w:numId w:val="1"/>
-        </w:numPr>
-        <w:jc w:val="both"/>
-      </w:pPr>
-      <w:r>
-        <w:rPr>
-          <w:b/>
-          <w:bCs/>
-        </w:rPr>
-        <w:t>Tamaño máximo del documento</w:t>
-      </w:r>
-      <w:r>
-        <w:t xml:space="preserve">: </w:t>
-      </w:r>
-      <w:r>
-        <w:t>215 mm x 914 mm (horizontal × vertical)</w:t>
-      </w:r>
-    </w:p>
-    <w:p>
-      <w:pPr>
-        <w:pStyle w:val="Prrafodelista"/>
-        <w:numPr>
-          <w:ilvl w:val="0"/>
-          <w:numId w:val="1"/>
-        </w:numPr>
-        <w:jc w:val="both"/>
-      </w:pPr>
-      <w:r>
-        <w:rPr>
-          <w:b/>
-          <w:bCs/>
-        </w:rPr>
-        <w:t>Formatos papel</w:t>
-      </w:r>
-      <w:r>
-        <w:rPr>
-          <w:b/>
-          <w:bCs/>
-        </w:rPr>
-        <w:t>:</w:t>
-      </w:r>
-      <w:r>
-        <w:rPr>
-          <w:b/>
-          <w:bCs/>
-        </w:rPr>
-        <w:t xml:space="preserve"> </w:t>
-      </w:r>
-      <w:r>
-        <w:t xml:space="preserve">A4, A5, A6, B5, B6, Carta, Postal, Tarjetas de visita, Tarjetas de plástico </w:t>
-      </w:r>
-    </w:p>
-    <w:p>
-      <w:pPr>
-        <w:pStyle w:val="Prrafodelista"/>
-        <w:numPr>
-          <w:ilvl w:val="0"/>
-          <w:numId w:val="1"/>
-        </w:numPr>
-        <w:jc w:val="both"/>
-      </w:pPr>
-      <w:r>
-        <w:rPr>
-          <w:b/>
-          <w:bCs/>
-        </w:rPr>
-        <w:t>Velocidad de escaneado</w:t>
-      </w:r>
-      <w:r>
-        <w:rPr>
-          <w:b/>
-          <w:bCs/>
-        </w:rPr>
-        <w:t>:</w:t>
-      </w:r>
-      <w:r>
-        <w:t xml:space="preserve"> </w:t>
-      </w:r>
-      <w:r>
-        <w:t>26 páginas/minuto</w:t>
-      </w:r>
-    </w:p>
-    <w:p>
-      <w:pPr>
-        <w:pStyle w:val="Prrafodelista"/>
-        <w:numPr>
-          <w:ilvl w:val="0"/>
-          <w:numId w:val="1"/>
-        </w:numPr>
-        <w:jc w:val="both"/>
-      </w:pPr>
-      <w:r>
-        <w:rPr>
-          <w:b/>
-          <w:bCs/>
-        </w:rPr>
-        <w:t>Capacidad de papel</w:t>
-      </w:r>
-      <w:r>
-        <w:rPr>
-          <w:b/>
-          <w:bCs/>
-        </w:rPr>
-        <w:t>:</w:t>
-      </w:r>
-      <w:r>
-        <w:t xml:space="preserve">  </w:t>
-      </w:r>
-      <w:r>
-        <w:t>50 Hojas</w:t>
-      </w:r>
-    </w:p>
-    <w:p>
-      <w:pPr>
-        <w:pStyle w:val="Prrafodelista"/>
-        <w:numPr>
-          <w:ilvl w:val="0"/>
-          <w:numId w:val="1"/>
-        </w:numPr>
-        <w:jc w:val="both"/>
-      </w:pPr>
-      <w:r>
-        <w:rPr>
-          <w:b/>
-          <w:bCs/>
-        </w:rPr>
-        <w:t>Fiabilidad de la carga de trabajo diaria</w:t>
-      </w:r>
-      <w:r>
-        <w:rPr>
-          <w:b/>
-          <w:bCs/>
-        </w:rPr>
-        <w:t>:</w:t>
-      </w:r>
-      <w:r>
-        <w:t xml:space="preserve"> </w:t>
-      </w:r>
-      <w:r>
-        <w:t xml:space="preserve"> 3.000 páginas</w:t>
-      </w:r>
-    </w:p>
-    <w:p>
-      <w:pPr>
-        <w:pStyle w:val="Prrafodelista"/>
-        <w:numPr>
-          <w:ilvl w:val="0"/>
-          <w:numId w:val="1"/>
-        </w:numPr>
-        <w:jc w:val="both"/>
-      </w:pPr>
-      <w:r>
-        <w:rPr>
-          <w:b/>
-          <w:bCs/>
-        </w:rPr>
-        <w:t>Escaneado dúplex</w:t>
-      </w:r>
-      <w:r>
-        <w:rPr>
-          <w:b/>
-          <w:bCs/>
-        </w:rPr>
-        <w:t xml:space="preserve">: </w:t>
-      </w:r>
-      <w:r>
-        <w:rPr>
-          <w:b/>
-          <w:bCs/>
-        </w:rPr>
-        <w:t xml:space="preserve"> </w:t>
-      </w:r>
-      <w:r>
-        <w:t>SÍ</w:t>
-      </w:r>
-    </w:p>
-    <w:p>
-      <w:pPr>
-        <w:pStyle w:val="Prrafodelista"/>
-        <w:numPr>
-          <w:ilvl w:val="0"/>
-          <w:numId w:val="1"/>
-        </w:numPr>
-        <w:jc w:val="both"/>
-      </w:pPr>
-      <w:r>
-        <w:rPr>
-          <w:b/>
-          <w:bCs/>
-        </w:rPr>
-        <w:t>Dimensiones</w:t>
-      </w:r>
-      <w:r>
-        <w:t>:</w:t>
-      </w:r>
-      <w:r>
-        <w:t xml:space="preserve"> 297‎ x 152 x 154 mm (ancho x profundidad x altura)</w:t>
-      </w:r>
-    </w:p>
-    <w:p>
-      <w:pPr>
-        <w:pStyle w:val="Prrafodelista"/>
-        <w:numPr>
-          <w:ilvl w:val="0"/>
-          <w:numId w:val="1"/>
-        </w:numPr>
-        <w:jc w:val="both"/>
-      </w:pPr>
-      <w:r>
-        <w:rPr>
-          <w:b/>
-          <w:bCs/>
-        </w:rPr>
-        <w:t>Peso</w:t>
-      </w:r>
-      <w:r>
-        <w:rPr>
-          <w:b/>
-          <w:bCs/>
-        </w:rPr>
-        <w:t>:</w:t>
-      </w:r>
-      <w:r>
-        <w:t xml:space="preserve"> </w:t>
-      </w:r>
-      <w:r>
-        <w:t xml:space="preserve"> 2,5 kg</w:t>
-      </w:r>
-    </w:p>
-    <w:p>
-      <w:pPr>
-        <w:pStyle w:val="Prrafodelista"/>
-        <w:numPr>
-          <w:ilvl w:val="0"/>
-          <w:numId w:val="1"/>
-        </w:numPr>
-        <w:jc w:val="both"/>
-      </w:pPr>
-      <w:r>
-        <w:rPr>
-          <w:b/>
-          <w:bCs/>
-        </w:rPr>
-        <w:t>Sistemas operativos compatibles</w:t>
-      </w:r>
-      <w:r>
-        <w:rPr>
-          <w:b/>
-          <w:bCs/>
-        </w:rPr>
-        <w:t>:</w:t>
-      </w:r>
-      <w:r>
-        <w:t xml:space="preserve"> </w:t>
-      </w:r>
-      <w:r>
         <w:t xml:space="preserve"> Mac OS 10.5.8 o posterior, Windows 7, Windows 8, Windows Server 2003 (32/64 bits), Windows Server 2008 (32/64 bits), Windows Vista, Windows XP</w:t>
       </w:r>
     </w:p>
@@ -695,7 +652,9 @@
         <w:jc w:val="center"/>
       </w:pPr>
       <w:r>
-        <w:lastRenderedPageBreak/>
+        <w:rPr>
+          <w:noProof/>
+        </w:rPr>
         <w:drawing>
           <wp:inline distT="0" distB="0" distL="0" distR="0" wp14:anchorId="271798E0" wp14:editId="3909894F">
             <wp:extent cx="3175000" cy="1195705"/>
@@ -751,6 +710,9 @@
         <w:jc w:val="center"/>
       </w:pPr>
       <w:r>
+        <w:rPr>
+          <w:noProof/>
+        </w:rPr>
         <w:drawing>
           <wp:inline distT="0" distB="0" distL="0" distR="0" wp14:anchorId="3B8EE741" wp14:editId="608FCBAD">
             <wp:extent cx="3175000" cy="1004570"/>
@@ -806,6 +768,9 @@
         <w:jc w:val="center"/>
       </w:pPr>
       <w:r>
+        <w:rPr>
+          <w:noProof/>
+        </w:rPr>
         <w:drawing>
           <wp:inline distT="0" distB="0" distL="0" distR="0" wp14:anchorId="387C5F2D" wp14:editId="08189790">
             <wp:extent cx="3928745" cy="200660"/>
@@ -1255,7 +1220,6 @@
           <w:b/>
           <w:bCs/>
         </w:rPr>
-        <w:lastRenderedPageBreak/>
         <w:t>Ot</w:t>
       </w:r>
       <w:r>
@@ -1271,6 +1235,9 @@
         <w:jc w:val="center"/>
       </w:pPr>
       <w:r>
+        <w:rPr>
+          <w:noProof/>
+        </w:rPr>
         <w:drawing>
           <wp:inline distT="0" distB="0" distL="0" distR="0" wp14:anchorId="6673E78E" wp14:editId="1C462212">
             <wp:extent cx="2291080" cy="582930"/>
@@ -1332,7 +1299,7 @@
 </file>
 
 <file path=word/numbering.xml><?xml version="1.0" encoding="utf-8"?>
-<w:numbering xmlns:wpc="http://schemas.microsoft.com/office/word/2010/wordprocessingCanvas" xmlns:cx="http://schemas.microsoft.com/office/drawing/2014/chartex" xmlns:cx1="http://schemas.microsoft.com/office/drawing/2015/9/8/chartex" xmlns:cx2="http://schemas.microsoft.com/office/drawing/2015/10/21/chartex" xmlns:cx3="http://schemas.microsoft.com/office/drawing/2016/5/9/chartex" xmlns:cx4="http://schemas.microsoft.com/office/drawing/2016/5/10/chartex" xmlns:cx5="http://schemas.microsoft.com/office/drawing/2016/5/11/chartex" xmlns:cx6="http://schemas.microsoft.com/office/drawing/2016/5/12/chartex" xmlns:cx7="http://schemas.microsoft.com/office/drawing/2016/5/13/chartex" xmlns:cx8="http://schemas.microsoft.com/office/drawing/2016/5/14/chartex" xmlns:mc="http://schemas.openxmlformats.org/markup-compatibility/2006" xmlns:aink="http://schemas.microsoft.com/office/drawing/2016/ink" xmlns:am3d="http://schemas.microsoft.com/office/drawing/2017/model3d" xmlns:o="urn:schemas-microsoft-com:office:office" xmlns:r="http://schemas.openxmlformats.org/officeDocument/2006/relationships" xmlns:m="http://schemas.openxmlformats.org/officeDocument/2006/math" xmlns:v="urn:schemas-microsoft-com:vml" xmlns:wp14="http://schemas.microsoft.com/office/word/2010/wordprocessingDrawing" xmlns:wp="http://schemas.openxmlformats.org/drawingml/2006/wordprocessingDrawing" xmlns:w10="urn:schemas-microsoft-com:office:word" xmlns:w="http://schemas.openxmlformats.org/wordprocessingml/2006/main" xmlns:w14="http://schemas.microsoft.com/office/word/2010/wordml" xmlns:w15="http://schemas.microsoft.com/office/word/2012/wordml" xmlns:w16cid="http://schemas.microsoft.com/office/word/2016/wordml/cid" xmlns:w16se="http://schemas.microsoft.com/office/word/2015/wordml/symex" xmlns:wpg="http://schemas.microsoft.com/office/word/2010/wordprocessingGroup" xmlns:wpi="http://schemas.microsoft.com/office/word/2010/wordprocessingInk" xmlns:wne="http://schemas.microsoft.com/office/word/2006/wordml" xmlns:wps="http://schemas.microsoft.com/office/word/2010/wordprocessingShape" mc:Ignorable="w14 w15 w16se w16cid wp14">
+<w:numbering xmlns:wpc="http://schemas.microsoft.com/office/word/2010/wordprocessingCanvas" xmlns:cx="http://schemas.microsoft.com/office/drawing/2014/chartex" xmlns:cx1="http://schemas.microsoft.com/office/drawing/2015/9/8/chartex" xmlns:cx2="http://schemas.microsoft.com/office/drawing/2015/10/21/chartex" xmlns:cx3="http://schemas.microsoft.com/office/drawing/2016/5/9/chartex" xmlns:cx4="http://schemas.microsoft.com/office/drawing/2016/5/10/chartex" xmlns:cx5="http://schemas.microsoft.com/office/drawing/2016/5/11/chartex" xmlns:cx6="http://schemas.microsoft.com/office/drawing/2016/5/12/chartex" xmlns:cx7="http://schemas.microsoft.com/office/drawing/2016/5/13/chartex" xmlns:cx8="http://schemas.microsoft.com/office/drawing/2016/5/14/chartex" xmlns:mc="http://schemas.openxmlformats.org/markup-compatibility/2006" xmlns:aink="http://schemas.microsoft.com/office/drawing/2016/ink" xmlns:am3d="http://schemas.microsoft.com/office/drawing/2017/model3d" xmlns:o="urn:schemas-microsoft-com:office:office" xmlns:r="http://schemas.openxmlformats.org/officeDocument/2006/relationships" xmlns:m="http://schemas.openxmlformats.org/officeDocument/2006/math" xmlns:v="urn:schemas-microsoft-com:vml" xmlns:wp14="http://schemas.microsoft.com/office/word/2010/wordprocessingDrawing" xmlns:wp="http://schemas.openxmlformats.org/drawingml/2006/wordprocessingDrawing" xmlns:w10="urn:schemas-microsoft-com:office:word" xmlns:w="http://schemas.openxmlformats.org/wordprocessingml/2006/main" xmlns:w14="http://schemas.microsoft.com/office/word/2010/wordml" xmlns:w15="http://schemas.microsoft.com/office/word/2012/wordml" xmlns:w16cex="http://schemas.microsoft.com/office/word/2018/wordml/cex" xmlns:w16cid="http://schemas.microsoft.com/office/word/2016/wordml/cid" xmlns:w16="http://schemas.microsoft.com/office/word/2018/wordml" xmlns:w16se="http://schemas.microsoft.com/office/word/2015/wordml/symex" xmlns:wpg="http://schemas.microsoft.com/office/word/2010/wordprocessingGroup" xmlns:wpi="http://schemas.microsoft.com/office/word/2010/wordprocessingInk" xmlns:wne="http://schemas.microsoft.com/office/word/2006/wordml" xmlns:wps="http://schemas.microsoft.com/office/word/2010/wordprocessingShape" mc:Ignorable="w14 w15 w16se w16cid w16 w16cex wp14">
   <w:abstractNum w:abstractNumId="0" w15:restartNumberingAfterBreak="0">
     <w:nsid w:val="7D7A03F2"/>
     <w:multiLevelType w:val="hybridMultilevel"/>
@@ -1453,7 +1420,7 @@
 </file>
 
 <file path=word/styles.xml><?xml version="1.0" encoding="utf-8"?>
-<w:styles xmlns:mc="http://schemas.openxmlformats.org/markup-compatibility/2006" xmlns:r="http://schemas.openxmlformats.org/officeDocument/2006/relationships" xmlns:w="http://schemas.openxmlformats.org/wordprocessingml/2006/main" xmlns:w14="http://schemas.microsoft.com/office/word/2010/wordml" xmlns:w15="http://schemas.microsoft.com/office/word/2012/wordml" xmlns:w16cid="http://schemas.microsoft.com/office/word/2016/wordml/cid" xmlns:w16se="http://schemas.microsoft.com/office/word/2015/wordml/symex" mc:Ignorable="w14 w15 w16se w16cid">
+<w:styles xmlns:mc="http://schemas.openxmlformats.org/markup-compatibility/2006" xmlns:r="http://schemas.openxmlformats.org/officeDocument/2006/relationships" xmlns:w="http://schemas.openxmlformats.org/wordprocessingml/2006/main" xmlns:w14="http://schemas.microsoft.com/office/word/2010/wordml" xmlns:w15="http://schemas.microsoft.com/office/word/2012/wordml" xmlns:w16cex="http://schemas.microsoft.com/office/word/2018/wordml/cex" xmlns:w16cid="http://schemas.microsoft.com/office/word/2016/wordml/cid" xmlns:w16="http://schemas.microsoft.com/office/word/2018/wordml" xmlns:w16se="http://schemas.microsoft.com/office/word/2015/wordml/symex" mc:Ignorable="w14 w15 w16se w16cid w16 w16cex">
   <w:docDefaults>
     <w:rPrDefault>
       <w:rPr>
@@ -1469,7 +1436,7 @@
       </w:pPr>
     </w:pPrDefault>
   </w:docDefaults>
-  <w:latentStyles w:defLockedState="0" w:defUIPriority="99" w:defSemiHidden="0" w:defUnhideWhenUsed="0" w:defQFormat="0" w:count="377">
+  <w:latentStyles w:defLockedState="0" w:defUIPriority="99" w:defSemiHidden="0" w:defUnhideWhenUsed="0" w:defQFormat="0" w:count="376">
     <w:lsdException w:name="Normal" w:uiPriority="0" w:qFormat="1"/>
     <w:lsdException w:name="heading 1" w:uiPriority="9" w:qFormat="1"/>
     <w:lsdException w:name="heading 2" w:semiHidden="1" w:uiPriority="9" w:unhideWhenUsed="1" w:qFormat="1"/>
@@ -1846,7 +1813,6 @@
     <w:lsdException w:name="Hashtag" w:semiHidden="1" w:unhideWhenUsed="1"/>
     <w:lsdException w:name="Unresolved Mention" w:semiHidden="1" w:unhideWhenUsed="1"/>
     <w:lsdException w:name="Smart Link" w:semiHidden="1" w:unhideWhenUsed="1"/>
-    <w:lsdException w:name="Smart Link Error" w:semiHidden="1" w:unhideWhenUsed="1"/>
   </w:latentStyles>
   <w:style w:type="paragraph" w:default="1" w:styleId="Normal">
     <w:name w:val="Normal"/>

</xml_diff>